<commit_message>
memoria casi lista, a falta de redactar bien introducción, añadir imágenes, añadir algunas funetes, añadir correcciones propuestas por David y Basil, pasar a plantilla propuesta por David
</commit_message>
<xml_diff>
--- a/memoria/modelado/modelado temporal.docx
+++ b/memoria/modelado/modelado temporal.docx
@@ -1389,8 +1389,13 @@
         <w:t xml:space="preserve">Siguiendo con la equivalencia mostrada en </w:t>
       </w:r>
       <w:r>
-        <w:t>Alessandro Battezzato</w:t>
-      </w:r>
+        <w:t xml:space="preserve">Alessandro </w:t>
+      </w:r>
+      <w:proofErr w:type="spellStart"/>
+      <w:r>
+        <w:t>Battezzato</w:t>
+      </w:r>
+      <w:proofErr w:type="spellEnd"/>
       <w:r>
         <w:t xml:space="preserve"> 2014 en la </w:t>
       </w:r>
@@ -1535,7 +1540,15 @@
         <w:t xml:space="preserve"> de paralelogramo articulado</w:t>
       </w:r>
       <w:r>
-        <w:t xml:space="preserve"> escapa a los alcances de este tfg, y tanto la masa como las velocidades y aceleraciones a las que va a estar sometido son bajas, se ha aplicado esta simplificación </w:t>
+        <w:t xml:space="preserve"> escapa a los alcances de este </w:t>
+      </w:r>
+      <w:proofErr w:type="spellStart"/>
+      <w:r>
+        <w:t>tfg</w:t>
+      </w:r>
+      <w:proofErr w:type="spellEnd"/>
+      <w:r>
+        <w:t xml:space="preserve">, y tanto la masa como las velocidades y aceleraciones a las que va a estar sometido son bajas, se ha aplicado esta simplificación </w:t>
       </w:r>
       <w:r>
         <w:t xml:space="preserve">también </w:t>
@@ -2016,8 +2029,13 @@
         <w:ind w:left="708"/>
         <w:jc w:val="both"/>
       </w:pPr>
-      <w:r>
-        <w:t>Kt: constante de par</w:t>
+      <w:proofErr w:type="spellStart"/>
+      <w:r>
+        <w:t>Kt</w:t>
+      </w:r>
+      <w:proofErr w:type="spellEnd"/>
+      <w:r>
+        <w:t>: constante de par</w:t>
       </w:r>
     </w:p>
     <w:p>
@@ -2025,8 +2043,13 @@
         <w:ind w:left="708"/>
         <w:jc w:val="both"/>
       </w:pPr>
-      <w:r>
-        <w:t>vfem(t): tensión provocada por fuerza contra electromotriz</w:t>
+      <w:proofErr w:type="spellStart"/>
+      <w:r>
+        <w:t>vfem</w:t>
+      </w:r>
+      <w:proofErr w:type="spellEnd"/>
+      <w:r>
+        <w:t>(t): tensión provocada por fuerza contra electromotriz</w:t>
       </w:r>
     </w:p>
     <w:p>
@@ -2043,8 +2066,15 @@
         <w:ind w:left="708"/>
         <w:jc w:val="both"/>
       </w:pPr>
-      <w:r>
-        <w:t>Tm,out(t): par a la salida</w:t>
+      <w:proofErr w:type="spellStart"/>
+      <w:proofErr w:type="gramStart"/>
+      <w:r>
+        <w:t>Tm,out</w:t>
+      </w:r>
+      <w:proofErr w:type="spellEnd"/>
+      <w:proofErr w:type="gramEnd"/>
+      <w:r>
+        <w:t>(t): par a la salida</w:t>
       </w:r>
     </w:p>
     <w:p>
@@ -2052,8 +2082,13 @@
         <w:ind w:left="708"/>
         <w:jc w:val="both"/>
       </w:pPr>
-      <w:r>
-        <w:t xml:space="preserve">bm: </w:t>
+      <w:proofErr w:type="spellStart"/>
+      <w:r>
+        <w:t>bm</w:t>
+      </w:r>
+      <w:proofErr w:type="spellEnd"/>
+      <w:r>
+        <w:t xml:space="preserve">: </w:t>
       </w:r>
       <w:r>
         <w:t xml:space="preserve">coeficiente de </w:t>
@@ -2070,8 +2105,13 @@
         <w:ind w:left="708"/>
         <w:jc w:val="both"/>
       </w:pPr>
-      <w:r>
-        <w:t>Jm: inercia del eje</w:t>
+      <w:proofErr w:type="spellStart"/>
+      <w:r>
+        <w:t>Jm</w:t>
+      </w:r>
+      <w:proofErr w:type="spellEnd"/>
+      <w:r>
+        <w:t>: inercia del eje</w:t>
       </w:r>
       <w:r>
         <w:t xml:space="preserve"> (incluyendo reductora)</w:t>
@@ -2085,6 +2125,7 @@
           <w:rFonts w:eastAsiaTheme="minorEastAsia"/>
         </w:rPr>
       </w:pPr>
+      <w:proofErr w:type="spellStart"/>
       <w:r>
         <w:rPr>
           <w:rFonts w:ascii="GreekC" w:hAnsi="GreekC" w:cs="GreekC"/>
@@ -2103,6 +2144,7 @@
         </w:rPr>
         <w:t>m</w:t>
       </w:r>
+      <w:proofErr w:type="spellEnd"/>
       <w:r>
         <w:rPr>
           <w:rFonts w:eastAsiaTheme="minorEastAsia"/>
@@ -2130,6 +2172,7 @@
           <w:rFonts w:eastAsiaTheme="minorEastAsia"/>
         </w:rPr>
       </w:pPr>
+      <w:proofErr w:type="spellStart"/>
       <w:r>
         <w:rPr>
           <w:rFonts w:ascii="GreekC" w:hAnsi="GreekC" w:cs="GreekC"/>
@@ -2146,7 +2189,14 @@
         <w:rPr>
           <w:rFonts w:eastAsiaTheme="minorEastAsia"/>
         </w:rPr>
-        <w:t>m(t): aceleración angular</w:t>
+        <w:t>m</w:t>
+      </w:r>
+      <w:proofErr w:type="spellEnd"/>
+      <w:r>
+        <w:rPr>
+          <w:rFonts w:eastAsiaTheme="minorEastAsia"/>
+        </w:rPr>
+        <w:t>(t): aceleración angular</w:t>
       </w:r>
     </w:p>
     <w:p>
@@ -2171,12 +2221,14 @@
         <w:ind w:left="708"/>
         <w:jc w:val="both"/>
       </w:pPr>
+      <w:proofErr w:type="spellStart"/>
       <w:r>
         <w:t>T</w:t>
       </w:r>
       <w:r>
         <w:t>r</w:t>
       </w:r>
+      <w:proofErr w:type="spellEnd"/>
       <w:r>
         <w:t>(t): par</w:t>
       </w:r>
@@ -2204,6 +2256,7 @@
           <w:rFonts w:eastAsiaTheme="minorEastAsia"/>
         </w:rPr>
       </w:pPr>
+      <w:proofErr w:type="spellStart"/>
       <w:r>
         <w:rPr>
           <w:rFonts w:ascii="GreekC" w:hAnsi="GreekC" w:cs="GreekC"/>
@@ -2220,7 +2273,14 @@
         <w:rPr>
           <w:rFonts w:eastAsiaTheme="minorEastAsia"/>
         </w:rPr>
-        <w:t>r(t): velocidad angular</w:t>
+        <w:t>r</w:t>
+      </w:r>
+      <w:proofErr w:type="spellEnd"/>
+      <w:r>
+        <w:rPr>
+          <w:rFonts w:eastAsiaTheme="minorEastAsia"/>
+        </w:rPr>
+        <w:t>(t): velocidad angular</w:t>
       </w:r>
     </w:p>
     <w:p>
@@ -2245,6 +2305,7 @@
         <w:ind w:left="708"/>
         <w:jc w:val="both"/>
       </w:pPr>
+      <w:proofErr w:type="spellStart"/>
       <w:r>
         <w:rPr>
           <w:rFonts w:ascii="GreekC" w:hAnsi="GreekC" w:cs="GreekC"/>
@@ -2252,7 +2313,11 @@
         <w:t>Ѳ</w:t>
       </w:r>
       <w:r>
-        <w:t>p(t): ángulo</w:t>
+        <w:t>p</w:t>
+      </w:r>
+      <w:proofErr w:type="spellEnd"/>
+      <w:r>
+        <w:t>(t): ángulo</w:t>
       </w:r>
     </w:p>
     <w:p>
@@ -2263,6 +2328,7 @@
           <w:rFonts w:eastAsiaTheme="minorEastAsia"/>
         </w:rPr>
       </w:pPr>
+      <w:proofErr w:type="spellStart"/>
       <w:r>
         <w:rPr>
           <w:rFonts w:ascii="GreekC" w:hAnsi="GreekC" w:cs="GreekC"/>
@@ -2279,7 +2345,14 @@
         <w:rPr>
           <w:rFonts w:eastAsiaTheme="minorEastAsia"/>
         </w:rPr>
-        <w:t>p(t): velocidad angular</w:t>
+        <w:t>p</w:t>
+      </w:r>
+      <w:proofErr w:type="spellEnd"/>
+      <w:r>
+        <w:rPr>
+          <w:rFonts w:eastAsiaTheme="minorEastAsia"/>
+        </w:rPr>
+        <w:t>(t): velocidad angular</w:t>
       </w:r>
     </w:p>
     <w:p>
@@ -2290,6 +2363,7 @@
           <w:rFonts w:eastAsiaTheme="minorEastAsia"/>
         </w:rPr>
       </w:pPr>
+      <w:proofErr w:type="spellStart"/>
       <w:r>
         <w:rPr>
           <w:rFonts w:ascii="GreekC" w:hAnsi="GreekC" w:cs="GreekC"/>
@@ -2306,7 +2380,14 @@
         <w:rPr>
           <w:rFonts w:eastAsiaTheme="minorEastAsia"/>
         </w:rPr>
-        <w:t>p(t): aceleración angular</w:t>
+        <w:t>p</w:t>
+      </w:r>
+      <w:proofErr w:type="spellEnd"/>
+      <w:r>
+        <w:rPr>
+          <w:rFonts w:eastAsiaTheme="minorEastAsia"/>
+        </w:rPr>
+        <w:t>(t): aceleración angular</w:t>
       </w:r>
     </w:p>
     <w:p>
@@ -2314,8 +2395,13 @@
         <w:ind w:left="708"/>
         <w:jc w:val="both"/>
       </w:pPr>
-      <w:r>
-        <w:t>Tp(t): par</w:t>
+      <w:proofErr w:type="spellStart"/>
+      <w:r>
+        <w:t>Tp</w:t>
+      </w:r>
+      <w:proofErr w:type="spellEnd"/>
+      <w:r>
+        <w:t>(t): par</w:t>
       </w:r>
       <w:r>
         <w:t xml:space="preserve"> </w:t>
@@ -2332,11 +2418,19 @@
           <w:rFonts w:eastAsiaTheme="minorEastAsia"/>
         </w:rPr>
       </w:pPr>
-      <w:r>
-        <w:rPr>
-          <w:rFonts w:eastAsiaTheme="minorEastAsia"/>
-        </w:rPr>
-        <w:t xml:space="preserve">bp: </w:t>
+      <w:proofErr w:type="spellStart"/>
+      <w:r>
+        <w:rPr>
+          <w:rFonts w:eastAsiaTheme="minorEastAsia"/>
+        </w:rPr>
+        <w:t>bp</w:t>
+      </w:r>
+      <w:proofErr w:type="spellEnd"/>
+      <w:r>
+        <w:rPr>
+          <w:rFonts w:eastAsiaTheme="minorEastAsia"/>
+        </w:rPr>
+        <w:t xml:space="preserve">: </w:t>
       </w:r>
       <w:r>
         <w:rPr>
@@ -2356,11 +2450,19 @@
           <w:rFonts w:eastAsiaTheme="minorEastAsia"/>
         </w:rPr>
       </w:pPr>
-      <w:r>
-        <w:rPr>
-          <w:rFonts w:eastAsiaTheme="minorEastAsia"/>
-        </w:rPr>
-        <w:t>Jp: inercia</w:t>
+      <w:proofErr w:type="spellStart"/>
+      <w:r>
+        <w:rPr>
+          <w:rFonts w:eastAsiaTheme="minorEastAsia"/>
+        </w:rPr>
+        <w:t>Jp</w:t>
+      </w:r>
+      <w:proofErr w:type="spellEnd"/>
+      <w:r>
+        <w:rPr>
+          <w:rFonts w:eastAsiaTheme="minorEastAsia"/>
+        </w:rPr>
+        <w:t>: inercia</w:t>
       </w:r>
     </w:p>
     <w:p>
@@ -2428,11 +2530,19 @@
           <w:rFonts w:eastAsiaTheme="minorEastAsia"/>
         </w:rPr>
       </w:pPr>
-      <w:r>
-        <w:rPr>
-          <w:rFonts w:eastAsiaTheme="minorEastAsia"/>
-        </w:rPr>
-        <w:t xml:space="preserve">Fy: </w:t>
+      <w:proofErr w:type="spellStart"/>
+      <w:r>
+        <w:rPr>
+          <w:rFonts w:eastAsiaTheme="minorEastAsia"/>
+        </w:rPr>
+        <w:t>Fy</w:t>
+      </w:r>
+      <w:proofErr w:type="spellEnd"/>
+      <w:r>
+        <w:rPr>
+          <w:rFonts w:eastAsiaTheme="minorEastAsia"/>
+        </w:rPr>
+        <w:t xml:space="preserve">: </w:t>
       </w:r>
       <w:r>
         <w:rPr>
@@ -2528,292 +2638,6 @@
         </w:rPr>
         <w:t>:</w:t>
       </w:r>
-    </w:p>
-    <w:p>
-      <w:pPr>
-        <w:jc w:val="both"/>
-        <w:rPr>
-          <w:rFonts w:eastAsiaTheme="minorEastAsia"/>
-        </w:rPr>
-      </w:pPr>
-      <m:oMathPara>
-        <m:oMath>
-          <m:r>
-            <w:rPr>
-              <w:rFonts w:ascii="Cambria Math" w:eastAsiaTheme="minorEastAsia" w:hAnsi="Cambria Math"/>
-            </w:rPr>
-            <m:t>v</m:t>
-          </m:r>
-          <m:d>
-            <m:dPr>
-              <m:ctrlPr>
-                <w:rPr>
-                  <w:rFonts w:ascii="Cambria Math" w:eastAsiaTheme="minorEastAsia" w:hAnsi="Cambria Math"/>
-                  <w:i/>
-                </w:rPr>
-              </m:ctrlPr>
-            </m:dPr>
-            <m:e>
-              <m:r>
-                <w:rPr>
-                  <w:rFonts w:ascii="Cambria Math" w:eastAsiaTheme="minorEastAsia" w:hAnsi="Cambria Math"/>
-                </w:rPr>
-                <m:t>t</m:t>
-              </m:r>
-            </m:e>
-          </m:d>
-          <m:r>
-            <w:rPr>
-              <w:rFonts w:ascii="Cambria Math" w:eastAsiaTheme="minorEastAsia" w:hAnsi="Cambria Math"/>
-            </w:rPr>
-            <m:t>=Ri</m:t>
-          </m:r>
-          <m:d>
-            <m:dPr>
-              <m:ctrlPr>
-                <w:rPr>
-                  <w:rFonts w:ascii="Cambria Math" w:eastAsiaTheme="minorEastAsia" w:hAnsi="Cambria Math"/>
-                  <w:i/>
-                </w:rPr>
-              </m:ctrlPr>
-            </m:dPr>
-            <m:e>
-              <m:r>
-                <w:rPr>
-                  <w:rFonts w:ascii="Cambria Math" w:eastAsiaTheme="minorEastAsia" w:hAnsi="Cambria Math"/>
-                </w:rPr>
-                <m:t>t</m:t>
-              </m:r>
-            </m:e>
-          </m:d>
-          <m:r>
-            <w:rPr>
-              <w:rFonts w:ascii="Cambria Math" w:eastAsiaTheme="minorEastAsia" w:hAnsi="Cambria Math"/>
-            </w:rPr>
-            <m:t>+L</m:t>
-          </m:r>
-          <m:sSup>
-            <m:sSupPr>
-              <m:ctrlPr>
-                <w:rPr>
-                  <w:rFonts w:ascii="Cambria Math" w:eastAsiaTheme="minorEastAsia" w:hAnsi="Cambria Math"/>
-                  <w:i/>
-                </w:rPr>
-              </m:ctrlPr>
-            </m:sSupPr>
-            <m:e>
-              <m:r>
-                <w:rPr>
-                  <w:rFonts w:ascii="Cambria Math" w:eastAsiaTheme="minorEastAsia" w:hAnsi="Cambria Math"/>
-                </w:rPr>
-                <m:t>i</m:t>
-              </m:r>
-            </m:e>
-            <m:sup>
-              <m:r>
-                <w:rPr>
-                  <w:rFonts w:ascii="Cambria Math" w:eastAsiaTheme="minorEastAsia" w:hAnsi="Cambria Math"/>
-                </w:rPr>
-                <m:t>'</m:t>
-              </m:r>
-            </m:sup>
-          </m:sSup>
-          <m:d>
-            <m:dPr>
-              <m:ctrlPr>
-                <w:rPr>
-                  <w:rFonts w:ascii="Cambria Math" w:eastAsiaTheme="minorEastAsia" w:hAnsi="Cambria Math"/>
-                  <w:i/>
-                </w:rPr>
-              </m:ctrlPr>
-            </m:dPr>
-            <m:e>
-              <m:r>
-                <w:rPr>
-                  <w:rFonts w:ascii="Cambria Math" w:eastAsiaTheme="minorEastAsia" w:hAnsi="Cambria Math"/>
-                </w:rPr>
-                <m:t>t</m:t>
-              </m:r>
-            </m:e>
-          </m:d>
-          <m:r>
-            <w:rPr>
-              <w:rFonts w:ascii="Cambria Math" w:eastAsiaTheme="minorEastAsia" w:hAnsi="Cambria Math"/>
-            </w:rPr>
-            <m:t>+vfem(t)             (1)</m:t>
-          </m:r>
-        </m:oMath>
-      </m:oMathPara>
-    </w:p>
-    <w:p>
-      <w:pPr>
-        <w:jc w:val="both"/>
-        <w:rPr>
-          <w:rFonts w:eastAsiaTheme="minorEastAsia"/>
-        </w:rPr>
-      </w:pPr>
-      <m:oMathPara>
-        <m:oMath>
-          <m:r>
-            <w:rPr>
-              <w:rFonts w:ascii="Cambria Math" w:eastAsiaTheme="minorEastAsia" w:hAnsi="Cambria Math"/>
-            </w:rPr>
-            <m:t>Tm</m:t>
-          </m:r>
-          <m:d>
-            <m:dPr>
-              <m:ctrlPr>
-                <w:rPr>
-                  <w:rFonts w:ascii="Cambria Math" w:eastAsiaTheme="minorEastAsia" w:hAnsi="Cambria Math"/>
-                  <w:i/>
-                </w:rPr>
-              </m:ctrlPr>
-            </m:dPr>
-            <m:e>
-              <m:r>
-                <w:rPr>
-                  <w:rFonts w:ascii="Cambria Math" w:eastAsiaTheme="minorEastAsia" w:hAnsi="Cambria Math"/>
-                </w:rPr>
-                <m:t>t</m:t>
-              </m:r>
-            </m:e>
-          </m:d>
-          <m:r>
-            <w:rPr>
-              <w:rFonts w:ascii="Cambria Math" w:eastAsiaTheme="minorEastAsia" w:hAnsi="Cambria Math"/>
-            </w:rPr>
-            <m:t>=Kt*i</m:t>
-          </m:r>
-          <m:d>
-            <m:dPr>
-              <m:ctrlPr>
-                <w:rPr>
-                  <w:rFonts w:ascii="Cambria Math" w:eastAsiaTheme="minorEastAsia" w:hAnsi="Cambria Math"/>
-                  <w:i/>
-                </w:rPr>
-              </m:ctrlPr>
-            </m:dPr>
-            <m:e>
-              <m:r>
-                <w:rPr>
-                  <w:rFonts w:ascii="Cambria Math" w:eastAsiaTheme="minorEastAsia" w:hAnsi="Cambria Math"/>
-                </w:rPr>
-                <m:t>t</m:t>
-              </m:r>
-            </m:e>
-          </m:d>
-          <m:r>
-            <w:rPr>
-              <w:rFonts w:ascii="Cambria Math" w:eastAsiaTheme="minorEastAsia" w:hAnsi="Cambria Math"/>
-            </w:rPr>
-            <m:t xml:space="preserve">                                          (2)</m:t>
-          </m:r>
-        </m:oMath>
-      </m:oMathPara>
-    </w:p>
-    <w:p>
-      <w:pPr>
-        <w:jc w:val="both"/>
-        <w:rPr>
-          <w:rFonts w:eastAsiaTheme="minorEastAsia"/>
-        </w:rPr>
-      </w:pPr>
-      <m:oMathPara>
-        <m:oMath>
-          <m:r>
-            <w:rPr>
-              <w:rFonts w:ascii="Cambria Math" w:eastAsiaTheme="minorEastAsia" w:hAnsi="Cambria Math"/>
-            </w:rPr>
-            <m:t>vfem</m:t>
-          </m:r>
-          <m:d>
-            <m:dPr>
-              <m:ctrlPr>
-                <w:rPr>
-                  <w:rFonts w:ascii="Cambria Math" w:eastAsiaTheme="minorEastAsia" w:hAnsi="Cambria Math"/>
-                  <w:i/>
-                </w:rPr>
-              </m:ctrlPr>
-            </m:dPr>
-            <m:e>
-              <m:r>
-                <w:rPr>
-                  <w:rFonts w:ascii="Cambria Math" w:eastAsiaTheme="minorEastAsia" w:hAnsi="Cambria Math"/>
-                </w:rPr>
-                <m:t>t</m:t>
-              </m:r>
-            </m:e>
-          </m:d>
-          <m:r>
-            <w:rPr>
-              <w:rFonts w:ascii="Cambria Math" w:eastAsiaTheme="minorEastAsia" w:hAnsi="Cambria Math"/>
-            </w:rPr>
-            <m:t>=Kv*</m:t>
-          </m:r>
-          <m:sSup>
-            <m:sSupPr>
-              <m:ctrlPr>
-                <w:rPr>
-                  <w:rFonts w:ascii="Cambria Math" w:hAnsi="Cambria Math" w:cs="GreekC"/>
-                  <w:i/>
-                </w:rPr>
-              </m:ctrlPr>
-            </m:sSupPr>
-            <m:e>
-              <m:r>
-                <w:rPr>
-                  <w:rFonts w:ascii="Cambria Math" w:hAnsi="Cambria Math" w:cs="GreekC"/>
-                </w:rPr>
-                <m:t>Ѳ</m:t>
-              </m:r>
-              <m:ctrlPr>
-                <w:rPr>
-                  <w:rFonts w:ascii="Cambria Math" w:eastAsiaTheme="minorEastAsia" w:hAnsi="Cambria Math"/>
-                  <w:i/>
-                </w:rPr>
-              </m:ctrlPr>
-            </m:e>
-            <m:sup>
-              <m:r>
-                <w:rPr>
-                  <w:rFonts w:ascii="Cambria Math" w:hAnsi="Cambria Math" w:cs="GreekC"/>
-                </w:rPr>
-                <m:t>'</m:t>
-              </m:r>
-            </m:sup>
-          </m:sSup>
-          <m:r>
-            <w:rPr>
-              <w:rFonts w:ascii="Cambria Math" w:hAnsi="Cambria Math" w:cs="GreekC"/>
-            </w:rPr>
-            <m:t>m</m:t>
-          </m:r>
-          <m:d>
-            <m:dPr>
-              <m:ctrlPr>
-                <w:rPr>
-                  <w:rFonts w:ascii="Cambria Math" w:hAnsi="Cambria Math" w:cs="GreekC"/>
-                  <w:i/>
-                </w:rPr>
-              </m:ctrlPr>
-            </m:dPr>
-            <m:e>
-              <m:r>
-                <w:rPr>
-                  <w:rFonts w:ascii="Cambria Math" w:hAnsi="Cambria Math" w:cs="GreekC"/>
-                </w:rPr>
-                <m:t>t</m:t>
-              </m:r>
-            </m:e>
-          </m:d>
-          <m:r>
-            <w:rPr>
-              <w:rFonts w:ascii="Cambria Math" w:hAnsi="Cambria Math" w:cs="GreekC"/>
-            </w:rPr>
-            <m:t xml:space="preserve">                              (3)</m:t>
-          </m:r>
-        </m:oMath>
-      </m:oMathPara>
     </w:p>
     <w:p>
       <w:pPr>
@@ -3022,12 +2846,6 @@
               </m:r>
             </m:e>
           </m:d>
-          <m:r>
-            <w:rPr>
-              <w:rFonts w:ascii="Cambria Math" w:hAnsi="Cambria Math" w:cs="GreekC"/>
-            </w:rPr>
-            <m:t xml:space="preserve">     (4)</m:t>
-          </m:r>
         </m:oMath>
       </m:oMathPara>
     </w:p>
@@ -3064,6 +2882,7 @@
           <w:rFonts w:eastAsiaTheme="minorEastAsia"/>
         </w:rPr>
       </w:pPr>
+      <w:bookmarkStart w:id="14" w:name="_Hlk125225176"/>
       <m:oMathPara>
         <m:oMath>
           <m:r>
@@ -3094,7 +2913,7 @@
             <w:rPr>
               <w:rFonts w:ascii="Cambria Math" w:eastAsiaTheme="minorEastAsia" w:hAnsi="Cambria Math"/>
             </w:rPr>
-            <m:t>=Tm,out</m:t>
+            <m:t>=Tm</m:t>
           </m:r>
           <m:d>
             <m:dPr>
@@ -3118,7 +2937,7 @@
             <w:rPr>
               <w:rFonts w:ascii="Cambria Math" w:eastAsiaTheme="minorEastAsia" w:hAnsi="Cambria Math"/>
             </w:rPr>
-            <m:t>*n        (5)</m:t>
+            <m:t>*n</m:t>
           </m:r>
         </m:oMath>
       </m:oMathPara>
@@ -3286,11 +3105,12 @@
             <w:rPr>
               <w:rFonts w:ascii="Cambria Math" w:hAnsi="Cambria Math" w:cs="GreekC"/>
             </w:rPr>
-            <m:t xml:space="preserve">            (6)</m:t>
+            <m:t xml:space="preserve"> </m:t>
           </m:r>
         </m:oMath>
       </m:oMathPara>
     </w:p>
+    <w:bookmarkEnd w:id="14"/>
     <w:p>
       <w:pPr>
         <w:jc w:val="both"/>
@@ -3317,6 +3137,7 @@
         <w:t>:</w:t>
       </w:r>
     </w:p>
+    <w:bookmarkStart w:id="15" w:name="_Hlk125225321"/>
     <w:p>
       <w:pPr>
         <w:jc w:val="both"/>
@@ -3444,12 +3265,6 @@
               </m:r>
             </m:e>
           </m:d>
-          <m:r>
-            <w:rPr>
-              <w:rFonts w:ascii="Cambria Math" w:hAnsi="Cambria Math" w:cs="GreekC"/>
-            </w:rPr>
-            <m:t xml:space="preserve">          (7)</m:t>
-          </m:r>
         </m:oMath>
       </m:oMathPara>
     </w:p>
@@ -3660,15 +3475,10 @@
               </m:r>
             </m:e>
           </m:d>
-          <m:r>
-            <w:rPr>
-              <w:rFonts w:ascii="Cambria Math" w:eastAsiaTheme="minorEastAsia" w:hAnsi="Cambria Math"/>
-            </w:rPr>
-            <m:t xml:space="preserve">      (8)</m:t>
-          </m:r>
         </m:oMath>
       </m:oMathPara>
     </w:p>
+    <w:bookmarkEnd w:id="15"/>
     <w:p>
       <w:pPr>
         <w:jc w:val="both"/>
@@ -3762,19 +3572,7 @@
             <w:rPr>
               <w:rFonts w:ascii="Cambria Math" w:eastAsiaTheme="minorEastAsia" w:hAnsi="Cambria Math"/>
             </w:rPr>
-            <m:t>=</m:t>
-          </m:r>
-          <m:r>
-            <w:rPr>
-              <w:rFonts w:ascii="Cambria Math" w:eastAsiaTheme="minorEastAsia" w:hAnsi="Cambria Math"/>
-            </w:rPr>
-            <m:t>l*</m:t>
-          </m:r>
-          <m:r>
-            <w:rPr>
-              <w:rFonts w:ascii="Cambria Math" w:eastAsiaTheme="minorEastAsia" w:hAnsi="Cambria Math"/>
-            </w:rPr>
-            <m:t>Fy</m:t>
+            <m:t>=l*Fy</m:t>
           </m:r>
           <m:d>
             <m:dPr>
@@ -3798,25 +3596,7 @@
             <w:rPr>
               <w:rFonts w:ascii="Cambria Math" w:eastAsiaTheme="minorEastAsia" w:hAnsi="Cambria Math"/>
             </w:rPr>
-            <m:t>+</m:t>
-          </m:r>
-          <m:r>
-            <w:rPr>
-              <w:rFonts w:ascii="Cambria Math" w:eastAsiaTheme="minorEastAsia" w:hAnsi="Cambria Math"/>
-            </w:rPr>
-            <m:t>Mg</m:t>
-          </m:r>
-          <m:r>
-            <w:rPr>
-              <w:rFonts w:ascii="Cambria Math" w:eastAsiaTheme="minorEastAsia" w:hAnsi="Cambria Math"/>
-            </w:rPr>
-            <m:t>l</m:t>
-          </m:r>
-          <m:r>
-            <w:rPr>
-              <w:rFonts w:ascii="Cambria Math" w:eastAsiaTheme="minorEastAsia" w:hAnsi="Cambria Math"/>
-            </w:rPr>
-            <m:t>*</m:t>
+            <m:t>+Mgl*</m:t>
           </m:r>
           <m:r>
             <m:rPr>
@@ -3874,7 +3654,7 @@
           <w:rFonts w:eastAsiaTheme="minorEastAsia"/>
         </w:rPr>
       </w:pPr>
-      <w:bookmarkStart w:id="14" w:name="_Toc105679575"/>
+      <w:bookmarkStart w:id="16" w:name="_Toc105679575"/>
       <w:r>
         <w:rPr>
           <w:rFonts w:eastAsiaTheme="minorEastAsia"/>
@@ -3887,15 +3667,16 @@
         </w:rPr>
         <w:t>eje en bloqueo</w:t>
       </w:r>
-      <w:bookmarkEnd w:id="14"/>
-    </w:p>
-    <w:p>
-      <w:pPr>
-        <w:jc w:val="both"/>
-        <w:rPr>
-          <w:rFonts w:eastAsiaTheme="minorEastAsia"/>
-        </w:rPr>
-      </w:pPr>
+      <w:bookmarkEnd w:id="16"/>
+    </w:p>
+    <w:p>
+      <w:pPr>
+        <w:jc w:val="both"/>
+        <w:rPr>
+          <w:rFonts w:eastAsiaTheme="minorEastAsia"/>
+        </w:rPr>
+      </w:pPr>
+      <w:bookmarkStart w:id="17" w:name="_Hlk125225424"/>
       <w:r>
         <w:rPr>
           <w:rFonts w:eastAsiaTheme="minorEastAsia"/>
@@ -3908,7 +3689,7 @@
         <w:rPr>
           <w:rFonts w:eastAsiaTheme="minorEastAsia"/>
         </w:rPr>
-        <w:t xml:space="preserve">, la pieza estará colocada sobre la mano y se limitará a ejercer presión. Esto implica que la posición no cambiará (de manera significativa), por lo que se considera </w:t>
+        <w:t xml:space="preserve">, la pieza estará colocada sobre la mano y se limitará a ejercer presión. Esto implica que la posición no cambiará, por lo que se considera </w:t>
       </w:r>
       <w:r>
         <w:rPr>
@@ -4179,6 +3960,7 @@
         </m:oMath>
       </m:oMathPara>
     </w:p>
+    <w:bookmarkEnd w:id="17"/>
     <w:p>
       <w:pPr>
         <w:jc w:val="both"/>
@@ -4757,13 +4539,7 @@
           <w:rPr>
             <w:rFonts w:ascii="Cambria Math" w:hAnsi="Cambria Math" w:cs="GreekC"/>
           </w:rPr>
-          <m:t>≡ cte=Ѳ</m:t>
-        </m:r>
-        <m:r>
-          <w:rPr>
-            <w:rFonts w:ascii="Cambria Math" w:hAnsi="Cambria Math" w:cs="GreekC"/>
-          </w:rPr>
-          <m:t>p</m:t>
+          <m:t>≡ cte=Ѳp</m:t>
         </m:r>
       </m:oMath>
       <w:r>
@@ -5083,19 +4859,7 @@
             <w:rPr>
               <w:rFonts w:ascii="Cambria Math" w:eastAsiaTheme="minorEastAsia" w:hAnsi="Cambria Math"/>
             </w:rPr>
-            <m:t>=</m:t>
-          </m:r>
-          <m:r>
-            <w:rPr>
-              <w:rFonts w:ascii="Cambria Math" w:eastAsiaTheme="minorEastAsia" w:hAnsi="Cambria Math"/>
-            </w:rPr>
-            <m:t>l*</m:t>
-          </m:r>
-          <m:r>
-            <w:rPr>
-              <w:rFonts w:ascii="Cambria Math" w:eastAsiaTheme="minorEastAsia" w:hAnsi="Cambria Math"/>
-            </w:rPr>
-            <m:t>Fy</m:t>
+            <m:t>=l*Fy</m:t>
           </m:r>
           <m:d>
             <m:dPr>
@@ -5119,13 +4883,7 @@
             <w:rPr>
               <w:rFonts w:ascii="Cambria Math" w:eastAsiaTheme="minorEastAsia" w:hAnsi="Cambria Math"/>
             </w:rPr>
-            <m:t>+</m:t>
-          </m:r>
-          <m:r>
-            <w:rPr>
-              <w:rFonts w:ascii="Cambria Math" w:eastAsiaTheme="minorEastAsia" w:hAnsi="Cambria Math"/>
-            </w:rPr>
-            <m:t>Mgl*</m:t>
+            <m:t>+Mgl*</m:t>
           </m:r>
           <m:r>
             <m:rPr>
@@ -5183,14 +4941,14 @@
           <w:rFonts w:eastAsiaTheme="minorEastAsia"/>
         </w:rPr>
       </w:pPr>
-      <w:bookmarkStart w:id="15" w:name="_Toc105679576"/>
+      <w:bookmarkStart w:id="18" w:name="_Toc105679576"/>
       <w:r>
         <w:rPr>
           <w:rFonts w:eastAsiaTheme="minorEastAsia"/>
         </w:rPr>
         <w:t>Diferencia entre fuerzas en el centro de gravedad y dirección deseada de aplicación</w:t>
       </w:r>
-      <w:bookmarkEnd w:id="15"/>
+      <w:bookmarkEnd w:id="18"/>
     </w:p>
     <w:p>
       <w:pPr>
@@ -5445,7 +5203,7 @@
         <w:pStyle w:val="Descripcin"/>
         <w:jc w:val="center"/>
       </w:pPr>
-      <w:bookmarkStart w:id="16" w:name="_Ref105679671"/>
+      <w:bookmarkStart w:id="19" w:name="_Ref105679671"/>
       <w:r>
         <w:t xml:space="preserve">Figura </w:t>
       </w:r>
@@ -5457,7 +5215,7 @@
           <w:t>5</w:t>
         </w:r>
       </w:fldSimple>
-      <w:bookmarkEnd w:id="16"/>
+      <w:bookmarkEnd w:id="19"/>
       <w:r>
         <w:t>: diferencia entre el punto en el que se desea aplicar la fuerza y la fuerza modelada</w:t>
       </w:r>
@@ -5571,8 +5329,8 @@
           <w:iCs w:val="0"/>
         </w:rPr>
       </w:pPr>
-      <w:bookmarkStart w:id="17" w:name="_Ref105586892"/>
-      <w:bookmarkStart w:id="18" w:name="_Ref105588263"/>
+      <w:bookmarkStart w:id="20" w:name="_Ref105586892"/>
+      <w:bookmarkStart w:id="21" w:name="_Ref105588263"/>
       <w:r>
         <w:t xml:space="preserve">Figura </w:t>
       </w:r>
@@ -5584,11 +5342,11 @@
           <w:t>6</w:t>
         </w:r>
       </w:fldSimple>
-      <w:bookmarkEnd w:id="17"/>
+      <w:bookmarkEnd w:id="20"/>
       <w:r>
         <w:t>.</w:t>
       </w:r>
-      <w:bookmarkEnd w:id="18"/>
+      <w:bookmarkEnd w:id="21"/>
     </w:p>
     <w:p>
       <w:pPr>
@@ -5612,6 +5370,7 @@
         </w:rPr>
         <w:t xml:space="preserve">F dependerá de la fuerza </w:t>
       </w:r>
+      <w:proofErr w:type="spellStart"/>
       <w:r>
         <w:rPr>
           <w:rFonts w:eastAsiaTheme="minorEastAsia"/>
@@ -5620,11 +5379,26 @@
         </w:rPr>
         <w:t>Fy</w:t>
       </w:r>
-      <w:r>
-        <w:rPr>
-          <w:rFonts w:eastAsiaTheme="minorEastAsia"/>
-        </w:rPr>
-        <w:t>, que aparece por el efecto del par Tp sobre el brazo L</w:t>
+      <w:proofErr w:type="spellEnd"/>
+      <w:r>
+        <w:rPr>
+          <w:rFonts w:eastAsiaTheme="minorEastAsia"/>
+        </w:rPr>
+        <w:t xml:space="preserve">, que aparece por el efecto del par </w:t>
+      </w:r>
+      <w:proofErr w:type="spellStart"/>
+      <w:r>
+        <w:rPr>
+          <w:rFonts w:eastAsiaTheme="minorEastAsia"/>
+        </w:rPr>
+        <w:t>Tp</w:t>
+      </w:r>
+      <w:proofErr w:type="spellEnd"/>
+      <w:r>
+        <w:rPr>
+          <w:rFonts w:eastAsiaTheme="minorEastAsia"/>
+        </w:rPr>
+        <w:t xml:space="preserve"> sobre el brazo L</w:t>
       </w:r>
       <w:r>
         <w:rPr>
@@ -5670,8 +5444,16 @@
         <w:rPr>
           <w:rFonts w:eastAsiaTheme="minorEastAsia"/>
         </w:rPr>
-        <w:t xml:space="preserve"> Fy</w:t>
-      </w:r>
+        <w:t xml:space="preserve"> </w:t>
+      </w:r>
+      <w:proofErr w:type="spellStart"/>
+      <w:r>
+        <w:rPr>
+          <w:rFonts w:eastAsiaTheme="minorEastAsia"/>
+        </w:rPr>
+        <w:t>Fy</w:t>
+      </w:r>
+      <w:proofErr w:type="spellEnd"/>
       <w:r>
         <w:rPr>
           <w:rFonts w:eastAsiaTheme="minorEastAsia"/>
@@ -6168,7 +5950,7 @@
           <w:rFonts w:eastAsiaTheme="minorEastAsia"/>
         </w:rPr>
       </w:pPr>
-      <w:bookmarkStart w:id="19" w:name="_Ref105621820"/>
+      <w:bookmarkStart w:id="22" w:name="_Ref105621820"/>
       <w:r>
         <w:t xml:space="preserve">Figura </w:t>
       </w:r>
@@ -6180,7 +5962,7 @@
           <w:t>7</w:t>
         </w:r>
       </w:fldSimple>
-      <w:bookmarkEnd w:id="19"/>
+      <w:bookmarkEnd w:id="22"/>
     </w:p>
     <w:p>
       <w:pPr>
@@ -6207,7 +5989,7 @@
           <w:rFonts w:eastAsiaTheme="minorEastAsia"/>
         </w:rPr>
       </w:pPr>
-      <w:bookmarkStart w:id="20" w:name="_Toc105679577"/>
+      <w:bookmarkStart w:id="23" w:name="_Toc105679577"/>
       <w:r>
         <w:rPr>
           <w:rFonts w:eastAsiaTheme="minorEastAsia"/>
@@ -6227,7 +6009,7 @@
         </w:rPr>
         <w:t xml:space="preserve"> L</w:t>
       </w:r>
-      <w:bookmarkEnd w:id="20"/>
+      <w:bookmarkEnd w:id="23"/>
     </w:p>
     <w:p>
       <w:pPr>
@@ -6280,8 +6062,18 @@
           <w:b/>
           <w:bCs/>
         </w:rPr>
-        <w:t>entre la línea de actuación de la fuerza Fy</w:t>
-      </w:r>
+        <w:t xml:space="preserve">entre la línea de actuación de la fuerza </w:t>
+      </w:r>
+      <w:proofErr w:type="spellStart"/>
+      <w:r>
+        <w:rPr>
+          <w:rFonts w:eastAsiaTheme="minorEastAsia"/>
+          <w:b/>
+          <w:bCs/>
+        </w:rPr>
+        <w:t>Fy</w:t>
+      </w:r>
+      <w:proofErr w:type="spellEnd"/>
       <w:r>
         <w:rPr>
           <w:rFonts w:eastAsiaTheme="minorEastAsia"/>
@@ -6533,11 +6325,19 @@
         </w:rPr>
         <w:t xml:space="preserve"> Esta proyección se logra multiplicando </w:t>
       </w:r>
+      <w:proofErr w:type="spellStart"/>
       <w:r>
         <w:rPr>
           <w:rFonts w:ascii="Cambria Math" w:eastAsiaTheme="minorEastAsia" w:hAnsi="Cambria Math" w:cs="Cambria Math"/>
         </w:rPr>
-        <w:t xml:space="preserve">Fy </w:t>
+        <w:t>Fy</w:t>
+      </w:r>
+      <w:proofErr w:type="spellEnd"/>
+      <w:r>
+        <w:rPr>
+          <w:rFonts w:ascii="Cambria Math" w:eastAsiaTheme="minorEastAsia" w:hAnsi="Cambria Math" w:cs="Cambria Math"/>
+        </w:rPr>
+        <w:t xml:space="preserve"> </w:t>
       </w:r>
       <w:r>
         <w:rPr>
@@ -6657,8 +6457,8 @@
           <w:rFonts w:eastAsiaTheme="minorEastAsia"/>
         </w:rPr>
       </w:pPr>
-      <w:bookmarkStart w:id="21" w:name="_Ref105622068"/>
-      <w:bookmarkStart w:id="22" w:name="_Ref105678732"/>
+      <w:bookmarkStart w:id="24" w:name="_Ref105622068"/>
+      <w:bookmarkStart w:id="25" w:name="_Ref105678732"/>
       <w:r>
         <w:t xml:space="preserve">Figura </w:t>
       </w:r>
@@ -6670,7 +6470,7 @@
           <w:t>8</w:t>
         </w:r>
       </w:fldSimple>
-      <w:bookmarkEnd w:id="21"/>
+      <w:bookmarkEnd w:id="24"/>
       <w:r>
         <w:t xml:space="preserve">: definición del ángulo </w:t>
       </w:r>
@@ -6680,7 +6480,7 @@
         </w:rPr>
         <w:t>α.</w:t>
       </w:r>
-      <w:bookmarkEnd w:id="22"/>
+      <w:bookmarkEnd w:id="25"/>
     </w:p>
     <w:p>
       <w:pPr>
@@ -6908,7 +6708,7 @@
           <w:rFonts w:eastAsiaTheme="minorEastAsia"/>
         </w:rPr>
       </w:pPr>
-      <w:bookmarkStart w:id="23" w:name="_Toc105679578"/>
+      <w:bookmarkStart w:id="26" w:name="_Toc105679578"/>
       <w:r>
         <w:rPr>
           <w:rFonts w:eastAsiaTheme="minorEastAsia"/>
@@ -6922,7 +6722,7 @@
         </w:rPr>
         <w:t xml:space="preserve"> la fuerza peso</w:t>
       </w:r>
-      <w:bookmarkEnd w:id="23"/>
+      <w:bookmarkEnd w:id="26"/>
     </w:p>
     <w:p>
       <w:pPr>
@@ -7073,7 +6873,7 @@
         <w:pStyle w:val="Descripcin"/>
         <w:jc w:val="center"/>
       </w:pPr>
-      <w:bookmarkStart w:id="24" w:name="_Ref105622995"/>
+      <w:bookmarkStart w:id="27" w:name="_Ref105622995"/>
       <w:r>
         <w:t xml:space="preserve">Figura </w:t>
       </w:r>
@@ -7085,7 +6885,7 @@
           <w:t>9</w:t>
         </w:r>
       </w:fldSimple>
-      <w:bookmarkEnd w:id="24"/>
+      <w:bookmarkEnd w:id="27"/>
     </w:p>
     <w:p>
       <w:pPr>
@@ -7357,7 +7157,7 @@
         <w:pStyle w:val="Descripcin"/>
         <w:jc w:val="center"/>
       </w:pPr>
-      <w:bookmarkStart w:id="25" w:name="_Ref105623971"/>
+      <w:bookmarkStart w:id="28" w:name="_Ref105623971"/>
       <w:r>
         <w:t xml:space="preserve">Figura </w:t>
       </w:r>
@@ -7369,7 +7169,7 @@
           <w:t>10</w:t>
         </w:r>
       </w:fldSimple>
-      <w:bookmarkEnd w:id="25"/>
+      <w:bookmarkEnd w:id="28"/>
     </w:p>
     <w:p>
       <w:pPr>
@@ -7768,7 +7568,7 @@
         </w:rPr>
         <w:t>]</w:t>
       </w:r>
-      <w:bookmarkStart w:id="26" w:name="_Toc105679579"/>
+      <w:bookmarkStart w:id="29" w:name="_Toc105679579"/>
     </w:p>
     <w:p>
       <w:pPr>
@@ -7779,7 +7579,7 @@
         <w:lastRenderedPageBreak/>
         <w:t>Modelo en el dominito temporal</w:t>
       </w:r>
-      <w:bookmarkEnd w:id="26"/>
+      <w:bookmarkEnd w:id="29"/>
     </w:p>
     <w:p>
       <w:pPr>
@@ -8098,19 +7898,7 @@
             <w:rPr>
               <w:rFonts w:ascii="Cambria Math" w:eastAsiaTheme="minorEastAsia" w:hAnsi="Cambria Math"/>
             </w:rPr>
-            <m:t>=</m:t>
-          </m:r>
-          <m:r>
-            <w:rPr>
-              <w:rFonts w:ascii="Cambria Math" w:eastAsiaTheme="minorEastAsia" w:hAnsi="Cambria Math"/>
-            </w:rPr>
-            <m:t>l*</m:t>
-          </m:r>
-          <m:r>
-            <w:rPr>
-              <w:rFonts w:ascii="Cambria Math" w:eastAsiaTheme="minorEastAsia" w:hAnsi="Cambria Math"/>
-            </w:rPr>
-            <m:t>Fy</m:t>
+            <m:t>=l*Fy</m:t>
           </m:r>
           <m:d>
             <m:dPr>
@@ -8134,19 +7922,7 @@
             <w:rPr>
               <w:rFonts w:ascii="Cambria Math" w:eastAsiaTheme="minorEastAsia" w:hAnsi="Cambria Math"/>
             </w:rPr>
-            <m:t>+Mg</m:t>
-          </m:r>
-          <m:r>
-            <w:rPr>
-              <w:rFonts w:ascii="Cambria Math" w:eastAsiaTheme="minorEastAsia" w:hAnsi="Cambria Math"/>
-            </w:rPr>
-            <m:t>l</m:t>
-          </m:r>
-          <m:r>
-            <w:rPr>
-              <w:rFonts w:ascii="Cambria Math" w:eastAsiaTheme="minorEastAsia" w:hAnsi="Cambria Math"/>
-            </w:rPr>
-            <m:t>*</m:t>
+            <m:t>+Mgl*</m:t>
           </m:r>
           <m:func>
             <m:funcPr>

</xml_diff>